<commit_message>
IT Forundersøgelsen er updateret med de nye indslag
</commit_message>
<xml_diff>
--- a/Word filer/IT Forundersøgelse.docx
+++ b/Word filer/IT Forundersøgelse.docx
@@ -116,30 +116,92 @@
       </w:r>
     </w:p>
     <w:p>
-      <w:pPr>
-        <w:pStyle w:val="Overskrift5"/>
-      </w:pPr>
-      <w:r>
-        <w:t>Kjeld V. Jensen</w:t>
+      <w:r>
+        <w:t>Kjeld er en klassisk jysk minkfarmer med fødderne solidt plantet på jorden, og selv om det er ham der er chefen er han ikke bange for at tage del i det beskidte arbejde. Han er dog ikke bange for at lade noget af ansvaret gå til hans kompetente medarbejder.</w:t>
+      </w:r>
+    </w:p>
+    <w:p>
+      <w:r>
+        <w:t xml:space="preserve">Hvis vi skal sætte Kjeld ind i </w:t>
+      </w:r>
+      <w:r>
+        <w:t xml:space="preserve">e Blake &amp; </w:t>
+      </w:r>
+      <w:proofErr w:type="spellStart"/>
+      <w:r>
+        <w:t>Moutons</w:t>
+      </w:r>
+      <w:proofErr w:type="spellEnd"/>
+      <w:r>
+        <w:t xml:space="preserve"> ledergitter</w:t>
+      </w:r>
+      <w:r>
+        <w:t xml:space="preserve"> vil han være i Holdlederen da han og medarbejderen arbejder efter det samme mål nemlig at få de bedste mink skind der er muligt.</w:t>
+      </w:r>
+    </w:p>
+    <w:p>
+      <w:r>
+        <w:t xml:space="preserve">Kjeld er ”den autokratiske ” leder ifølge Jack </w:t>
+      </w:r>
+      <w:proofErr w:type="spellStart"/>
+      <w:r>
+        <w:t>Bobo’s</w:t>
+      </w:r>
+      <w:proofErr w:type="spellEnd"/>
+      <w:r>
+        <w:t xml:space="preserve"> ledelsesstile og det er han da det er ham alene der bestemmer når det kommer til stykker men han er ikke bange for at give ansvar til sin meda</w:t>
+      </w:r>
+      <w:r>
+        <w:t>r</w:t>
+      </w:r>
+      <w:r>
+        <w:t>bejder, men hvis det ikke går som det skal bliver det på Kjeld metode.</w:t>
+      </w:r>
+    </w:p>
+    <w:p>
+      <w:r>
+        <w:t xml:space="preserve">I </w:t>
+      </w:r>
+      <w:proofErr w:type="spellStart"/>
+      <w:r>
+        <w:t>McGregors</w:t>
+      </w:r>
+      <w:proofErr w:type="spellEnd"/>
+      <w:r>
+        <w:t xml:space="preserve"> X-og Y-syn vil Kjeld have et Y-syn nemlig ved at han mener at arbejde er lige så natu</w:t>
+      </w:r>
+      <w:r>
+        <w:t>r</w:t>
+      </w:r>
+      <w:r>
+        <w:t>ligt for et menneske som at kunne hvile sig, men også at han giver sin medarbejder lov til at tage ansvar og gøre nogle ting som han mener det burde gøres.</w:t>
+      </w:r>
+    </w:p>
+    <w:p>
+      <w:r>
+        <w:t xml:space="preserve">Ud fra de 4 lederroller, som er beskrevet i </w:t>
+      </w:r>
+      <w:proofErr w:type="spellStart"/>
+      <w:r>
+        <w:t>Adizes</w:t>
+      </w:r>
+      <w:proofErr w:type="spellEnd"/>
+      <w:r>
+        <w:t>’ model</w:t>
+      </w:r>
+      <w:r>
+        <w:t xml:space="preserve">, passer Kjeld ind på </w:t>
       </w:r>
     </w:p>
     <w:p/>
-    <w:p>
-      <w:pPr>
-        <w:pStyle w:val="Overskrift5"/>
-      </w:pPr>
-      <w:proofErr w:type="gramStart"/>
-      <w:r>
-        <w:t>???</w:t>
-      </w:r>
-      <w:proofErr w:type="gramEnd"/>
-    </w:p>
+    <w:p/>
     <w:p/>
     <w:p>
       <w:pPr>
         <w:pStyle w:val="Overskrift4"/>
       </w:pPr>
       <w:r>
+        <w:lastRenderedPageBreak/>
         <w:t>Virksomhedskultur</w:t>
       </w:r>
       <w:r>
@@ -228,13 +290,7 @@
         </w:drawing>
       </w:r>
       <w:r>
-        <w:t>Virksomheden Kjeld V. Larsens Min</w:t>
-      </w:r>
-      <w:r>
-        <w:t>k</w:t>
-      </w:r>
-      <w:r>
-        <w:t xml:space="preserve">farm, er </w:t>
+        <w:t xml:space="preserve">Virksomheden Kjeld V. Larsens Minkfarm, er </w:t>
       </w:r>
       <w:proofErr w:type="gramStart"/>
       <w:r>
@@ -257,30 +313,60 @@
         <w:t>o</w:t>
       </w:r>
       <w:r>
-        <w:t xml:space="preserve">der hvor der er parring og pelsning af minkene. </w:t>
-      </w:r>
-      <w:bookmarkStart w:id="14" w:name="_GoBack"/>
-      <w:bookmarkEnd w:id="14"/>
+        <w:t xml:space="preserve">der hvor der er parring og pelsning af minkene.  </w:t>
+      </w:r>
       <w:r>
         <w:t xml:space="preserve"> </w:t>
       </w:r>
       <w:r>
         <w:t xml:space="preserve"> </w:t>
-      </w:r>
-      <w:r>
-        <w:t xml:space="preserve"> </w:t>
-      </w:r>
-      <w:r>
-        <w:br w:type="page"/>
       </w:r>
     </w:p>
     <w:p>
       <w:pPr>
+        <w:pStyle w:val="Overskrift4"/>
+      </w:pPr>
+      <w:r>
+        <w:t>Konsekvenser</w:t>
+      </w:r>
+      <w:r>
+        <w:t xml:space="preserve"> for motivation og arbejdstilfredshed</w:t>
+      </w:r>
+    </w:p>
+    <w:p/>
+    <w:p>
+      <w:pPr>
         <w:pStyle w:val="Overskrift3"/>
       </w:pPr>
-      <w:bookmarkStart w:id="15" w:name="_Toc326516850"/>
-      <w:bookmarkStart w:id="16" w:name="_Toc326836421"/>
-      <w:bookmarkStart w:id="17" w:name="_Toc326861756"/>
+      <w:bookmarkStart w:id="14" w:name="_Toc326516849"/>
+      <w:bookmarkStart w:id="15" w:name="_Toc326836420"/>
+      <w:bookmarkStart w:id="16" w:name="_Toc326861755"/>
+      <w:r>
+        <w:t xml:space="preserve">Problemer, hypoteser og </w:t>
+      </w:r>
+      <w:r>
+        <w:t>løsningsmuligheder</w:t>
+      </w:r>
+      <w:bookmarkEnd w:id="14"/>
+      <w:bookmarkEnd w:id="15"/>
+      <w:bookmarkEnd w:id="16"/>
+    </w:p>
+    <w:p/>
+    <w:p>
+      <w:pPr>
+        <w:spacing w:before="200" w:after="200"/>
+      </w:pPr>
+      <w:r>
+        <w:br w:type="page"/>
+      </w:r>
+    </w:p>
+    <w:p>
+      <w:pPr>
+        <w:pStyle w:val="Overskrift3"/>
+      </w:pPr>
+      <w:bookmarkStart w:id="17" w:name="_Toc326516850"/>
+      <w:bookmarkStart w:id="18" w:name="_Toc326836421"/>
+      <w:bookmarkStart w:id="19" w:name="_Toc326861756"/>
       <w:r>
         <w:lastRenderedPageBreak/>
         <w:t xml:space="preserve">Vurdering af </w:t>
@@ -291,9 +377,9 @@
       <w:r>
         <w:t xml:space="preserve"> faktorer og opsamling i SWOT</w:t>
       </w:r>
-      <w:bookmarkEnd w:id="15"/>
-      <w:bookmarkEnd w:id="16"/>
       <w:bookmarkEnd w:id="17"/>
+      <w:bookmarkEnd w:id="18"/>
+      <w:bookmarkEnd w:id="19"/>
     </w:p>
     <w:p/>
     <w:tbl>
@@ -1173,6 +1259,8 @@
       <w:r>
         <w:t xml:space="preserve"> vækstmatrice. </w:t>
       </w:r>
+      <w:bookmarkStart w:id="20" w:name="_GoBack"/>
+      <w:bookmarkEnd w:id="20"/>
     </w:p>
     <w:p>
       <w:r>
@@ -1404,12 +1492,11 @@
       <w:r>
         <w:t xml:space="preserve">sædet og der bliver </w:t>
       </w:r>
-      <w:r>
-        <w:rPr>
-          <w:lang w:val="en-US"/>
-        </w:rPr>
+      <w:proofErr w:type="spellStart"/>
+      <w:r>
         <w:t>branded</w:t>
       </w:r>
+      <w:proofErr w:type="spellEnd"/>
       <w:r>
         <w:t xml:space="preserve"> rigtig meget med at Danmark har de bedste skind i verden (dette er fra </w:t>
       </w:r>
@@ -1450,59 +1537,782 @@
         <w:pStyle w:val="Overskrift2"/>
       </w:pPr>
       <w:r>
-        <w:t>IT handlingsplan</w:t>
+        <w:t>System Vision </w:t>
       </w:r>
     </w:p>
     <w:p>
-      <w:pPr>
-        <w:pStyle w:val="Overskrift3"/>
-      </w:pPr>
-      <w:r>
-        <w:t>Cost/Benefit</w:t>
+      <w:r>
+        <w:t>Opsummering på de overordnede idéer </w:t>
+      </w:r>
+      <w:r>
+        <w:t>og formål med IT-system til Keld V. Larsens</w:t>
+      </w:r>
+      <w:r>
+        <w:t xml:space="preserve"> mink farm.</w:t>
       </w:r>
     </w:p>
     <w:p>
-      <w:r>
-        <w:t>Kjeld V. Larsens formål med at tilknytte et IT-system til minkfarmen ville være, at effektivisere a</w:t>
-      </w:r>
-      <w:r>
-        <w:t>r</w:t>
-      </w:r>
-      <w:r>
-        <w:t xml:space="preserve">bejdet med kvalitetssikringen, hvilket ville gøre arbejdet </w:t>
+      <w:pPr>
+        <w:pStyle w:val="Overskrift3"/>
+      </w:pPr>
+      <w:r>
+        <w:t>Formål og afgrænsning</w:t>
+      </w:r>
+    </w:p>
+    <w:p>
+      <w:r>
+        <w:t>Formålet med denne systemvision er at besk</w:t>
+      </w:r>
+      <w:r>
+        <w:t>rive de overordnede krav til et IT-system til Keld J. mink farm. Systemet skal primært hjælpe med at holde styre på information omkring de minker i hans farm. Disse informationer</w:t>
+      </w:r>
+      <w:r>
+        <w:t> kan hjælpe </w:t>
+      </w:r>
+      <w:r>
+        <w:t xml:space="preserve">Keld J. til at forbedre kvalitet på mink produktion, </w:t>
+      </w:r>
+      <w:r>
+        <w:t xml:space="preserve">samt at hjælpe ham med at imødekomme efterspørgslen på markedet og derved øge hans rentabilitet. </w:t>
+      </w:r>
+    </w:p>
+    <w:p>
+      <w:pPr>
+        <w:pStyle w:val="Overskrift3"/>
+      </w:pPr>
+      <w:r>
+        <w:t>Problem statement</w:t>
+      </w:r>
+    </w:p>
+    <w:p>
+      <w:r>
+        <w:rPr>
+          <w:rFonts w:asciiTheme="majorHAnsi" w:hAnsiTheme="majorHAnsi"/>
+        </w:rPr>
+        <w:t>Keld V. Larsens</w:t>
+      </w:r>
+      <w:r>
+        <w:t xml:space="preserve"> er tilknyttet </w:t>
+      </w:r>
+      <w:proofErr w:type="spellStart"/>
+      <w:r>
+        <w:t>K</w:t>
+      </w:r>
+      <w:r>
+        <w:t>openhagen</w:t>
+      </w:r>
+      <w:proofErr w:type="spellEnd"/>
+      <w:r>
+        <w:t xml:space="preserve"> Fur, som er en international pels leverandør. </w:t>
+      </w:r>
+      <w:proofErr w:type="spellStart"/>
+      <w:r>
+        <w:t>K</w:t>
+      </w:r>
+      <w:r>
+        <w:t>openhagen</w:t>
+      </w:r>
+      <w:proofErr w:type="spellEnd"/>
+      <w:r>
+        <w:t xml:space="preserve"> fur er anerkendt for levering af høj kvalitet pels. De danske minkavlere er kendt for at producere en af de bedste pelskvalitet i verden, som kunderne er villige til at be</w:t>
+      </w:r>
+      <w:r>
+        <w:t xml:space="preserve">tale mere for. Derfor vil Keld V. </w:t>
+      </w:r>
+      <w:r>
+        <w:lastRenderedPageBreak/>
+        <w:t>Larsens</w:t>
+      </w:r>
+      <w:r>
+        <w:t xml:space="preserve"> mink farm gerne forsætte med at forbedre deres produktion kvalitet og skræddersy deres produ</w:t>
+      </w:r>
+      <w:r>
+        <w:t>k</w:t>
+      </w:r>
+      <w:r>
+        <w:t>tion efter efterspørgslen på markedet. Keld J. vil gerne</w:t>
+      </w:r>
+      <w:r>
+        <w:t xml:space="preserve"> være mere konkurrence dygtig fordi</w:t>
+      </w:r>
+      <w:r>
+        <w:t xml:space="preserve"> hans omsætning ikke kun er</w:t>
+      </w:r>
+      <w:r>
+        <w:t xml:space="preserve"> afhængig af pelsens kvalitet, med også efterspørgslen på markedet.</w:t>
+      </w:r>
+    </w:p>
+    <w:p>
+      <w:pPr>
+        <w:pStyle w:val="Overskrift3"/>
+      </w:pPr>
+      <w:r>
+        <w:t>Brugere af systemet </w:t>
+      </w:r>
+    </w:p>
+    <w:p>
+      <w:r>
+        <w:t xml:space="preserve">Interessenterne er </w:t>
+      </w:r>
+      <w:r>
+        <w:rPr>
+          <w:rFonts w:asciiTheme="majorHAnsi" w:hAnsiTheme="majorHAnsi"/>
+        </w:rPr>
+        <w:t>Keld V. Larsens</w:t>
+      </w:r>
+      <w:r>
+        <w:t xml:space="preserve"> og hans medarbejder. De vil kunne være bedre til at få et </w:t>
+      </w:r>
+      <w:r>
+        <w:t xml:space="preserve">hurtig </w:t>
+      </w:r>
+      <w:r>
+        <w:t>overblik af hvilken mink racer sidder hvor og hvilken kvalitet de hver især har. Dette vi</w:t>
+      </w:r>
+      <w:r>
+        <w:t xml:space="preserve">l give Keld og hans medarbejder </w:t>
+      </w:r>
+      <w:r>
+        <w:t>en nemmere arbejdsproces</w:t>
+      </w:r>
+      <w:r>
+        <w:t xml:space="preserve"> eller en nemmere hverdag, samt at det vil</w:t>
+      </w:r>
+      <w:r>
+        <w:t xml:space="preserve"> øge i</w:t>
+      </w:r>
+      <w:r>
+        <w:t>n</w:t>
+      </w:r>
+      <w:r>
+        <w:t>formation-flow i farmen</w:t>
+      </w:r>
+      <w:r>
+        <w:t>.</w:t>
+      </w:r>
+    </w:p>
+    <w:p>
+      <w:pPr>
+        <w:pStyle w:val="Overskrift3"/>
+      </w:pPr>
+      <w:r>
+        <w:t>Teknologi </w:t>
+      </w:r>
+    </w:p>
+    <w:p>
+      <w:r>
+        <w:t>Vi mener en applikation til computerne vil være den rette løsning.</w:t>
+      </w:r>
+    </w:p>
+    <w:p>
+      <w:pPr>
+        <w:pStyle w:val="Overskrift3"/>
+      </w:pPr>
+      <w:r>
+        <w:t>Features</w:t>
+      </w:r>
+    </w:p>
+    <w:p>
+      <w:r>
+        <w:t>En liste over </w:t>
+      </w:r>
+      <w:r>
+        <w:t xml:space="preserve">de </w:t>
+      </w:r>
+      <w:r>
+        <w:rPr>
+          <w:b/>
+        </w:rPr>
+        <w:t>F</w:t>
+      </w:r>
+      <w:r>
+        <w:rPr>
+          <w:b/>
+        </w:rPr>
+        <w:t>unktionelle krav</w:t>
+      </w:r>
+      <w:r>
+        <w:t> der er kritiske for </w:t>
+      </w:r>
+      <w:r>
+        <w:t>Keld V. Larsens</w:t>
+      </w:r>
+      <w:r>
+        <w:t xml:space="preserve"> Mink farm:</w:t>
+      </w:r>
+    </w:p>
+    <w:p>
+      <w:pPr>
+        <w:pStyle w:val="Ingenafstand"/>
+        <w:rPr>
+          <w:rFonts w:asciiTheme="majorHAnsi" w:hAnsiTheme="majorHAnsi"/>
+        </w:rPr>
+      </w:pPr>
+    </w:p>
+    <w:p>
+      <w:pPr>
+        <w:pStyle w:val="Listeafsnit"/>
+        <w:numPr>
+          <w:ilvl w:val="0"/>
+          <w:numId w:val="19"/>
+        </w:numPr>
+        <w:spacing w:before="0" w:after="200"/>
+      </w:pPr>
+      <w:r>
+        <w:t>S</w:t>
+      </w:r>
+      <w:r>
+        <w:t xml:space="preserve">ystemet skal kunne oprette nye burer med bur </w:t>
+      </w:r>
+      <w:proofErr w:type="spellStart"/>
+      <w:r>
+        <w:t>lokation</w:t>
+      </w:r>
+      <w:proofErr w:type="spellEnd"/>
+      <w:r>
+        <w:t>.</w:t>
+      </w:r>
+    </w:p>
+    <w:p>
+      <w:pPr>
+        <w:pStyle w:val="Listeafsnit"/>
+        <w:numPr>
+          <w:ilvl w:val="0"/>
+          <w:numId w:val="19"/>
+        </w:numPr>
+        <w:spacing w:before="0" w:after="200"/>
+      </w:pPr>
+      <w:r>
+        <w:t>S</w:t>
+      </w:r>
+      <w:r>
+        <w:t>ystemet skal kunne håndtere mink arter, farve, aldre, ...</w:t>
+      </w:r>
+    </w:p>
+    <w:p>
+      <w:pPr>
+        <w:pStyle w:val="Listeafsnit"/>
+        <w:numPr>
+          <w:ilvl w:val="0"/>
+          <w:numId w:val="19"/>
+        </w:numPr>
+        <w:spacing w:before="0" w:after="200"/>
+      </w:pPr>
+      <w:r>
+        <w:t>S</w:t>
+      </w:r>
+      <w:r>
+        <w:t>ystemet skal kunne holde styr på minkens parring information</w:t>
+      </w:r>
+      <w:r>
+        <w:t>.</w:t>
+      </w:r>
+      <w:r>
+        <w:t xml:space="preserve"> </w:t>
+      </w:r>
+    </w:p>
+    <w:p>
+      <w:pPr>
+        <w:pStyle w:val="Listeafsnit"/>
+        <w:numPr>
+          <w:ilvl w:val="0"/>
+          <w:numId w:val="19"/>
+        </w:numPr>
+        <w:spacing w:before="0" w:after="200"/>
+      </w:pPr>
+      <w:r>
+        <w:t>S</w:t>
+      </w:r>
+      <w:r>
+        <w:t>ystemet skal kunne holde styr på minkens fodring information</w:t>
+      </w:r>
+      <w:r>
+        <w:t>.</w:t>
+      </w:r>
+      <w:r>
+        <w:t xml:space="preserve"> </w:t>
+      </w:r>
+    </w:p>
+    <w:p>
+      <w:pPr>
+        <w:pStyle w:val="Listeafsnit"/>
+        <w:numPr>
+          <w:ilvl w:val="0"/>
+          <w:numId w:val="19"/>
+        </w:numPr>
+        <w:spacing w:before="0" w:after="200"/>
+      </w:pPr>
+      <w:r>
+        <w:t>S</w:t>
+      </w:r>
+      <w:r>
+        <w:t>ystemet skal kunne holde styr på minkens sygdom information</w:t>
+      </w:r>
+      <w:r>
+        <w:t>.</w:t>
+      </w:r>
+    </w:p>
+    <w:p>
+      <w:pPr>
+        <w:pStyle w:val="Listeafsnit"/>
+        <w:numPr>
+          <w:ilvl w:val="0"/>
+          <w:numId w:val="19"/>
+        </w:numPr>
+        <w:spacing w:before="0" w:after="200"/>
+      </w:pPr>
+      <w:r>
+        <w:t>... </w:t>
+      </w:r>
+    </w:p>
+    <w:p>
+      <w:pPr>
+        <w:spacing w:after="0"/>
+        <w:rPr>
+          <w:b/>
+        </w:rPr>
+      </w:pPr>
+      <w:r>
+        <w:rPr>
+          <w:b/>
+        </w:rPr>
+        <w:t>Ikke Funktionelle krav: </w:t>
+      </w:r>
+    </w:p>
+    <w:p>
+      <w:pPr>
+        <w:pStyle w:val="Ingenafstand"/>
+        <w:rPr>
+          <w:rFonts w:asciiTheme="majorHAnsi" w:hAnsiTheme="majorHAnsi"/>
+          <w:b/>
+        </w:rPr>
+      </w:pPr>
+    </w:p>
+    <w:p>
+      <w:pPr>
+        <w:pStyle w:val="Listeafsnit"/>
+        <w:numPr>
+          <w:ilvl w:val="0"/>
+          <w:numId w:val="20"/>
+        </w:numPr>
+        <w:spacing w:before="0" w:after="200"/>
+      </w:pPr>
+      <w:r>
+        <w:t>Systemet skal være brugervenligt </w:t>
+      </w:r>
+    </w:p>
+    <w:p>
+      <w:pPr>
+        <w:pStyle w:val="Listeafsnit"/>
+        <w:numPr>
+          <w:ilvl w:val="0"/>
+          <w:numId w:val="20"/>
+        </w:numPr>
+        <w:spacing w:before="0" w:after="200"/>
+      </w:pPr>
+      <w:r>
+        <w:t>Systemet skal være pålideligt </w:t>
+      </w:r>
+    </w:p>
+    <w:p>
+      <w:pPr>
+        <w:pStyle w:val="Listeafsnit"/>
+        <w:numPr>
+          <w:ilvl w:val="0"/>
+          <w:numId w:val="20"/>
+        </w:numPr>
+        <w:spacing w:before="0" w:after="200"/>
+      </w:pPr>
+      <w:r>
+        <w:t>Systemet skal være skalerbart </w:t>
+      </w:r>
+    </w:p>
+    <w:p>
+      <w:pPr>
+        <w:pStyle w:val="Listeafsnit"/>
+        <w:numPr>
+          <w:ilvl w:val="0"/>
+          <w:numId w:val="20"/>
+        </w:numPr>
+        <w:spacing w:before="0" w:after="200"/>
+      </w:pPr>
+      <w:r>
+        <w:t>Systemet skal fungere korrekt </w:t>
+      </w:r>
+    </w:p>
+    <w:p>
+      <w:pPr>
+        <w:pStyle w:val="Listeafsnit"/>
+        <w:numPr>
+          <w:ilvl w:val="0"/>
+          <w:numId w:val="20"/>
+        </w:numPr>
+        <w:spacing w:before="0" w:after="200"/>
+      </w:pPr>
+      <w:r>
+        <w:t>Systemet skal vise meningsfulde fejlbeskeder</w:t>
+      </w:r>
+    </w:p>
+    <w:p>
+      <w:pPr>
+        <w:pStyle w:val="Listeafsnit"/>
+        <w:numPr>
+          <w:ilvl w:val="0"/>
+          <w:numId w:val="20"/>
+        </w:numPr>
+        <w:spacing w:before="0" w:after="200"/>
+      </w:pPr>
+      <w:r>
+        <w:t>…</w:t>
       </w:r>
     </w:p>
     <w:p/>
     <w:p>
       <w:pPr>
+        <w:pStyle w:val="Overskrift3"/>
+      </w:pPr>
+      <w:bookmarkStart w:id="21" w:name="_Toc326861759"/>
+      <w:r>
+        <w:t>Ide og mission</w:t>
+      </w:r>
+      <w:bookmarkEnd w:id="21"/>
+    </w:p>
+    <w:p/>
+    <w:p>
+      <w:pPr>
+        <w:pStyle w:val="Overskrift3"/>
+      </w:pPr>
+      <w:bookmarkStart w:id="22" w:name="_Toc326516854"/>
+      <w:bookmarkStart w:id="23" w:name="_Toc326836425"/>
+      <w:bookmarkStart w:id="24" w:name="_Toc326861760"/>
+      <w:r>
+        <w:t xml:space="preserve">Vision og </w:t>
+      </w:r>
+      <w:r>
+        <w:t>målsætning</w:t>
+      </w:r>
+      <w:bookmarkEnd w:id="22"/>
+      <w:bookmarkEnd w:id="23"/>
+      <w:bookmarkEnd w:id="24"/>
+    </w:p>
+    <w:p/>
+    <w:p>
+      <w:pPr>
+        <w:pStyle w:val="Overskrift3"/>
+      </w:pPr>
+      <w:bookmarkStart w:id="25" w:name="_Toc326516855"/>
+      <w:bookmarkStart w:id="26" w:name="_Toc326836426"/>
+      <w:bookmarkStart w:id="27" w:name="_Toc326861761"/>
+      <w:r>
+        <w:lastRenderedPageBreak/>
+        <w:t>Tilpasning</w:t>
+      </w:r>
+      <w:r>
+        <w:t xml:space="preserve"> af organisationen/ledelsen</w:t>
+      </w:r>
+      <w:bookmarkEnd w:id="25"/>
+      <w:bookmarkEnd w:id="26"/>
+      <w:bookmarkEnd w:id="27"/>
+    </w:p>
+    <w:p/>
+    <w:p>
+      <w:pPr>
         <w:spacing w:before="200" w:after="200"/>
         <w:rPr>
           <w:caps/>
-          <w:color w:val="073662" w:themeColor="accent1" w:themeShade="7F"/>
           <w:spacing w:val="15"/>
-          <w:sz w:val="26"/>
+          <w:sz w:val="28"/>
           <w:szCs w:val="22"/>
         </w:rPr>
       </w:pPr>
-      <w:bookmarkStart w:id="18" w:name="_Toc326516862"/>
-      <w:bookmarkStart w:id="19" w:name="_Toc326836433"/>
-      <w:bookmarkStart w:id="20" w:name="_Toc326861768"/>
       <w:r>
         <w:br w:type="page"/>
       </w:r>
     </w:p>
     <w:p>
       <w:pPr>
+        <w:pStyle w:val="Overskrift2"/>
+      </w:pPr>
+      <w:r>
+        <w:lastRenderedPageBreak/>
+        <w:t>IT strategi </w:t>
+      </w:r>
+    </w:p>
+    <w:p>
+      <w:r>
+        <w:t>IT strategien skal understøtte forretningsstrategien. Den beskriver hvordan forretningsvisionen o</w:t>
+      </w:r>
+      <w:r>
+        <w:t>p</w:t>
+      </w:r>
+      <w:r>
+        <w:t>nås gennem beskrivelse af behovet for applikationer, information og teknologi. Her b</w:t>
+      </w:r>
+      <w:r>
+        <w:t>e</w:t>
+      </w:r>
+      <w:r>
+        <w:t>skriver vi hvordan strategien skal udmøntes i</w:t>
+      </w:r>
+      <w:r>
+        <w:t xml:space="preserve"> K</w:t>
+      </w:r>
+      <w:r>
+        <w:t>j</w:t>
+      </w:r>
+      <w:r>
+        <w:t>eld V. Larsens minkfarm, ved bruge af teknol</w:t>
+      </w:r>
+      <w:r>
+        <w:t>o</w:t>
+      </w:r>
+      <w:r>
+        <w:t>gi</w:t>
+      </w:r>
+      <w:r>
+        <w:t>, hvem der er ansvarlig og hvem der berøres.</w:t>
+      </w:r>
+    </w:p>
+    <w:p>
+      <w:pPr>
+        <w:pStyle w:val="Overskrift3"/>
+      </w:pPr>
+      <w:r>
+        <w:t>Applikationer og information </w:t>
+      </w:r>
+    </w:p>
+    <w:p>
+      <w:pPr>
+        <w:pStyle w:val="Overskrift4"/>
+      </w:pPr>
+      <w:r>
+        <w:t>På kort sigt</w:t>
+      </w:r>
+    </w:p>
+    <w:p>
+      <w:r>
+        <w:t>Der skal implementeres et IT system, der kan håndtere og</w:t>
+      </w:r>
+      <w:r>
+        <w:t> erstatte nogle af</w:t>
+      </w:r>
+      <w:r>
+        <w:t> de arbejdsopgaver</w:t>
+      </w:r>
+      <w:r>
+        <w:t xml:space="preserve"> i Keld J. mink farm</w:t>
+      </w:r>
+      <w:r>
+        <w:t>, som de løser manuelt nu, så som</w:t>
+      </w:r>
+      <w:r>
+        <w:t xml:space="preserve"> </w:t>
+      </w:r>
+      <w:r>
+        <w:t xml:space="preserve">hvilke </w:t>
+      </w:r>
+      <w:r>
+        <w:t>mink racer sidder hvor, samt</w:t>
+      </w:r>
+      <w:r>
+        <w:t xml:space="preserve"> hvilken kv</w:t>
+      </w:r>
+      <w:r>
+        <w:t>a</w:t>
+      </w:r>
+      <w:r>
+        <w:t>litet de hver især har</w:t>
+      </w:r>
+      <w:r>
+        <w:t xml:space="preserve">. </w:t>
+      </w:r>
+      <w:r>
+        <w:t>Der skal findes roller </w:t>
+      </w:r>
+      <w:r>
+        <w:t xml:space="preserve">til medarbejderne i firmaet, som </w:t>
+      </w:r>
+      <w:r>
+        <w:t>skal være tovholdere på IT‐systemet og vurd</w:t>
+      </w:r>
+      <w:r>
+        <w:t>eres om der skal suppleres med </w:t>
+      </w:r>
+      <w:r>
+        <w:t>konsulenter</w:t>
+      </w:r>
+      <w:r>
+        <w:t>.</w:t>
+      </w:r>
+    </w:p>
+    <w:p>
+      <w:pPr>
+        <w:pStyle w:val="Overskrift4"/>
+      </w:pPr>
+      <w:r>
+        <w:t>På længere </w:t>
+      </w:r>
+      <w:r>
+        <w:t>sigt</w:t>
+      </w:r>
+      <w:r>
+        <w:t> </w:t>
+      </w:r>
+    </w:p>
+    <w:p>
+      <w:r>
+        <w:t>Systembruger i Kjeld V. Larsens farm</w:t>
+      </w:r>
+      <w:r>
+        <w:t> skal opbygge kompetencer og</w:t>
+      </w:r>
+      <w:r>
+        <w:t> erfaringer, så de kan udnytte </w:t>
+      </w:r>
+      <w:r>
+        <w:t>systemet optimalt. Derved</w:t>
+      </w:r>
+      <w:r>
+        <w:t xml:space="preserve"> kan de </w:t>
+      </w:r>
+      <w:r>
+        <w:t xml:space="preserve">reducere papirarbejde, reducere tid til information-flow gennem systemet, </w:t>
+      </w:r>
+      <w:r>
+        <w:t>og være bedre til at beslutte, hvilken</w:t>
+      </w:r>
+      <w:r>
+        <w:t xml:space="preserve"> mink</w:t>
+      </w:r>
+      <w:r>
+        <w:t xml:space="preserve"> race</w:t>
+      </w:r>
+      <w:r>
+        <w:t xml:space="preserve"> skal parres,</w:t>
+      </w:r>
+      <w:r>
+        <w:t xml:space="preserve"> med sigte på at få de</w:t>
+      </w:r>
+      <w:r>
+        <w:t xml:space="preserve"> bedste kvalitet</w:t>
+      </w:r>
+      <w:r>
+        <w:t>er</w:t>
+      </w:r>
+      <w:r>
+        <w:t>.</w:t>
+      </w:r>
+    </w:p>
+    <w:p>
+      <w:pPr>
+        <w:pStyle w:val="Overskrift4"/>
+      </w:pPr>
+      <w:r>
+        <w:t>Teknologi </w:t>
+      </w:r>
+    </w:p>
+    <w:p>
+      <w:r>
+        <w:t>Scannere, Computere og Database. Scannere </w:t>
+      </w:r>
+      <w:r>
+        <w:t>til at </w:t>
+      </w:r>
+      <w:proofErr w:type="gramStart"/>
+      <w:r>
+        <w:t>scanne</w:t>
+      </w:r>
+      <w:proofErr w:type="gramEnd"/>
+      <w:r>
+        <w:t> burets stregkode. </w:t>
+      </w:r>
+      <w:r>
+        <w:t>Computere til at k</w:t>
+      </w:r>
+      <w:r>
+        <w:t>ø</w:t>
+      </w:r>
+      <w:r>
+        <w:t>re programmer og database til at gemme information.</w:t>
+      </w:r>
+    </w:p>
+    <w:p>
+      <w:pPr>
+        <w:pStyle w:val="Overskrift4"/>
+      </w:pPr>
+      <w:bookmarkStart w:id="28" w:name="_Toc326516859"/>
+      <w:bookmarkStart w:id="29" w:name="_Toc326836430"/>
+      <w:bookmarkStart w:id="30" w:name="_Toc326861765"/>
+      <w:r>
+        <w:rPr>
+          <w:rStyle w:val="Overskrift2Tegn"/>
+          <w:caps/>
+          <w:shd w:val="clear" w:color="auto" w:fill="auto"/>
+        </w:rPr>
+        <w:t>Organiseringen af IT-funktionerne</w:t>
+      </w:r>
+      <w:bookmarkEnd w:id="28"/>
+      <w:bookmarkEnd w:id="29"/>
+      <w:bookmarkEnd w:id="30"/>
+      <w:r>
+        <w:t xml:space="preserve"> </w:t>
+      </w:r>
+    </w:p>
+    <w:p/>
+    <w:p/>
+    <w:p>
+      <w:pPr>
+        <w:pStyle w:val="Overskrift2"/>
+      </w:pPr>
+      <w:r>
+        <w:t>IT handlingsplan</w:t>
+      </w:r>
+    </w:p>
+    <w:p>
+      <w:pPr>
+        <w:pStyle w:val="Overskrift3"/>
+      </w:pPr>
+      <w:r>
+        <w:t>Cost/Benefit</w:t>
+      </w:r>
+    </w:p>
+    <w:p>
+      <w:r>
+        <w:t>Kjeld V. Larsens formål med at tilknytte et IT-system til minkfarmen ville være, at effektivisere a</w:t>
+      </w:r>
+      <w:r>
+        <w:t>r</w:t>
+      </w:r>
+      <w:r>
+        <w:t xml:space="preserve">bejdet med kvalitetssikringen, hvilket ville gøre arbejdet </w:t>
+      </w:r>
+    </w:p>
+    <w:p/>
+    <w:p>
+      <w:pPr>
+        <w:pStyle w:val="Overskrift4"/>
+        <w:spacing w:line="360" w:lineRule="auto"/>
+      </w:pPr>
+      <w:r>
+        <w:t>Parker and Benson Matrice</w:t>
+      </w:r>
+    </w:p>
+    <w:p/>
+    <w:p>
+      <w:pPr>
         <w:pStyle w:val="Overskrift3"/>
         <w:spacing w:line="360" w:lineRule="auto"/>
       </w:pPr>
+      <w:bookmarkStart w:id="31" w:name="_Toc326516862"/>
+      <w:bookmarkStart w:id="32" w:name="_Toc326836433"/>
+      <w:bookmarkStart w:id="33" w:name="_Toc326861768"/>
       <w:r>
         <w:lastRenderedPageBreak/>
         <w:t>Regnskabsanalyse</w:t>
       </w:r>
-      <w:bookmarkEnd w:id="18"/>
-      <w:bookmarkEnd w:id="19"/>
-      <w:bookmarkEnd w:id="20"/>
+      <w:bookmarkEnd w:id="31"/>
+      <w:bookmarkEnd w:id="32"/>
+      <w:bookmarkEnd w:id="33"/>
     </w:p>
     <w:p>
       <w:pPr>
@@ -2925,7 +3735,65 @@
         <w:t xml:space="preserve">somheden der har interesse i at være administrator. </w:t>
       </w:r>
     </w:p>
+    <w:p>
+      <w:pPr>
+        <w:tabs>
+          <w:tab w:val="left" w:pos="5461"/>
+        </w:tabs>
+      </w:pPr>
+      <w:r>
+        <w:tab/>
+      </w:r>
+    </w:p>
+    <w:p>
+      <w:pPr>
+        <w:pStyle w:val="Overskrift3"/>
+      </w:pPr>
+      <w:bookmarkStart w:id="34" w:name="_Toc326516864"/>
+      <w:bookmarkStart w:id="35" w:name="_Toc326836435"/>
+      <w:bookmarkStart w:id="36" w:name="_Toc326861770"/>
+      <w:r>
+        <w:lastRenderedPageBreak/>
+        <w:t>Prioritering</w:t>
+      </w:r>
+      <w:bookmarkEnd w:id="34"/>
+      <w:bookmarkEnd w:id="35"/>
+      <w:bookmarkEnd w:id="36"/>
+    </w:p>
     <w:p/>
+    <w:p>
+      <w:pPr>
+        <w:pStyle w:val="Overskrift2"/>
+      </w:pPr>
+      <w:bookmarkStart w:id="37" w:name="_Toc326861771"/>
+      <w:r>
+        <w:t>Brugerdeltagelse</w:t>
+      </w:r>
+      <w:bookmarkEnd w:id="37"/>
+    </w:p>
+    <w:p/>
+    <w:p>
+      <w:pPr>
+        <w:pStyle w:val="Overskrift2"/>
+      </w:pPr>
+      <w:bookmarkStart w:id="38" w:name="_Toc326516866"/>
+      <w:bookmarkStart w:id="39" w:name="_Toc326836437"/>
+      <w:bookmarkStart w:id="40" w:name="_Toc326861772"/>
+      <w:r>
+        <w:t>Forudsætninger til programmet</w:t>
+      </w:r>
+      <w:bookmarkEnd w:id="38"/>
+      <w:bookmarkEnd w:id="39"/>
+      <w:bookmarkEnd w:id="40"/>
+    </w:p>
+    <w:p/>
+    <w:p>
+      <w:pPr>
+        <w:tabs>
+          <w:tab w:val="left" w:pos="5461"/>
+        </w:tabs>
+      </w:pPr>
+    </w:p>
     <w:sectPr>
       <w:headerReference w:type="default" r:id="rId18"/>
       <w:footerReference w:type="default" r:id="rId19"/>
@@ -2999,27 +3867,14 @@
           <w:r>
             <w:t xml:space="preserve">| </w:t>
           </w:r>
-          <w:r>
-            <w:fldChar w:fldCharType="begin"/>
-          </w:r>
-          <w:r>
-            <w:instrText xml:space="preserve"> STYLEREF  "1"  </w:instrText>
-          </w:r>
-          <w:r>
-            <w:fldChar w:fldCharType="separate"/>
-          </w:r>
-          <w:r>
-            <w:rPr>
-              <w:noProof/>
-            </w:rPr>
-            <w:t>IT-Forundersøgelse</w:t>
-          </w:r>
-          <w:r>
-            <w:rPr>
-              <w:noProof/>
-            </w:rPr>
-            <w:fldChar w:fldCharType="end"/>
-          </w:r>
+          <w:fldSimple w:instr=" STYLEREF  &quot;1&quot;  ">
+            <w:r>
+              <w:rPr>
+                <w:noProof/>
+              </w:rPr>
+              <w:t>IT-Forundersøgelse</w:t>
+            </w:r>
+          </w:fldSimple>
         </w:p>
       </w:tc>
       <w:tc>
@@ -3070,7 +3925,7 @@
               <w:noProof/>
               <w:color w:val="FFFFFF"/>
             </w:rPr>
-            <w:t>1</w:t>
+            <w:t>3</w:t>
           </w:r>
           <w:r>
             <w:rPr>
@@ -3112,7 +3967,7 @@
               <w:noProof/>
               <w:color w:val="FFFFFF"/>
             </w:rPr>
-            <w:t>6</w:t>
+            <w:t>11</w:t>
           </w:r>
           <w:r>
             <w:rPr>
@@ -3272,7 +4127,22 @@
               <w:bCs/>
               <w:color w:val="089BA2"/>
             </w:rPr>
-            <w:t>[]</w:t>
+            <w:t>[</w:t>
+          </w:r>
+          <w:r>
+            <w:rPr>
+              <w:b/>
+              <w:bCs/>
+            </w:rPr>
+            <w:t>IT FORUNDERSØGELSE</w:t>
+          </w:r>
+          <w:r>
+            <w:rPr>
+              <w:b/>
+              <w:bCs/>
+              <w:color w:val="089BA2"/>
+            </w:rPr>
+            <w:t>]</w:t>
           </w:r>
         </w:p>
       </w:tc>
@@ -4080,6 +4950,119 @@
     </w:lvl>
   </w:abstractNum>
   <w:abstractNum w:abstractNumId="7">
+    <w:nsid w:val="2D3D3943"/>
+    <w:multiLevelType w:val="hybridMultilevel"/>
+    <w:tmpl w:val="027465C6"/>
+    <w:lvl w:ilvl="0" w:tplc="04060001">
+      <w:start w:val="1"/>
+      <w:numFmt w:val="bullet"/>
+      <w:lvlText w:val=""/>
+      <w:lvlJc w:val="left"/>
+      <w:pPr>
+        <w:ind w:left="720" w:hanging="360"/>
+      </w:pPr>
+      <w:rPr>
+        <w:rFonts w:ascii="Symbol" w:hAnsi="Symbol" w:hint="default"/>
+      </w:rPr>
+    </w:lvl>
+    <w:lvl w:ilvl="1" w:tplc="04060003" w:tentative="1">
+      <w:start w:val="1"/>
+      <w:numFmt w:val="bullet"/>
+      <w:lvlText w:val="o"/>
+      <w:lvlJc w:val="left"/>
+      <w:pPr>
+        <w:ind w:left="1440" w:hanging="360"/>
+      </w:pPr>
+      <w:rPr>
+        <w:rFonts w:ascii="Courier New" w:hAnsi="Courier New" w:cs="Courier New" w:hint="default"/>
+      </w:rPr>
+    </w:lvl>
+    <w:lvl w:ilvl="2" w:tplc="04060005" w:tentative="1">
+      <w:start w:val="1"/>
+      <w:numFmt w:val="bullet"/>
+      <w:lvlText w:val=""/>
+      <w:lvlJc w:val="left"/>
+      <w:pPr>
+        <w:ind w:left="2160" w:hanging="360"/>
+      </w:pPr>
+      <w:rPr>
+        <w:rFonts w:ascii="Wingdings" w:hAnsi="Wingdings" w:hint="default"/>
+      </w:rPr>
+    </w:lvl>
+    <w:lvl w:ilvl="3" w:tplc="04060001" w:tentative="1">
+      <w:start w:val="1"/>
+      <w:numFmt w:val="bullet"/>
+      <w:lvlText w:val=""/>
+      <w:lvlJc w:val="left"/>
+      <w:pPr>
+        <w:ind w:left="2880" w:hanging="360"/>
+      </w:pPr>
+      <w:rPr>
+        <w:rFonts w:ascii="Symbol" w:hAnsi="Symbol" w:hint="default"/>
+      </w:rPr>
+    </w:lvl>
+    <w:lvl w:ilvl="4" w:tplc="04060003" w:tentative="1">
+      <w:start w:val="1"/>
+      <w:numFmt w:val="bullet"/>
+      <w:lvlText w:val="o"/>
+      <w:lvlJc w:val="left"/>
+      <w:pPr>
+        <w:ind w:left="3600" w:hanging="360"/>
+      </w:pPr>
+      <w:rPr>
+        <w:rFonts w:ascii="Courier New" w:hAnsi="Courier New" w:cs="Courier New" w:hint="default"/>
+      </w:rPr>
+    </w:lvl>
+    <w:lvl w:ilvl="5" w:tplc="04060005" w:tentative="1">
+      <w:start w:val="1"/>
+      <w:numFmt w:val="bullet"/>
+      <w:lvlText w:val=""/>
+      <w:lvlJc w:val="left"/>
+      <w:pPr>
+        <w:ind w:left="4320" w:hanging="360"/>
+      </w:pPr>
+      <w:rPr>
+        <w:rFonts w:ascii="Wingdings" w:hAnsi="Wingdings" w:hint="default"/>
+      </w:rPr>
+    </w:lvl>
+    <w:lvl w:ilvl="6" w:tplc="04060001" w:tentative="1">
+      <w:start w:val="1"/>
+      <w:numFmt w:val="bullet"/>
+      <w:lvlText w:val=""/>
+      <w:lvlJc w:val="left"/>
+      <w:pPr>
+        <w:ind w:left="5040" w:hanging="360"/>
+      </w:pPr>
+      <w:rPr>
+        <w:rFonts w:ascii="Symbol" w:hAnsi="Symbol" w:hint="default"/>
+      </w:rPr>
+    </w:lvl>
+    <w:lvl w:ilvl="7" w:tplc="04060003" w:tentative="1">
+      <w:start w:val="1"/>
+      <w:numFmt w:val="bullet"/>
+      <w:lvlText w:val="o"/>
+      <w:lvlJc w:val="left"/>
+      <w:pPr>
+        <w:ind w:left="5760" w:hanging="360"/>
+      </w:pPr>
+      <w:rPr>
+        <w:rFonts w:ascii="Courier New" w:hAnsi="Courier New" w:cs="Courier New" w:hint="default"/>
+      </w:rPr>
+    </w:lvl>
+    <w:lvl w:ilvl="8" w:tplc="04060005" w:tentative="1">
+      <w:start w:val="1"/>
+      <w:numFmt w:val="bullet"/>
+      <w:lvlText w:val=""/>
+      <w:lvlJc w:val="left"/>
+      <w:pPr>
+        <w:ind w:left="6480" w:hanging="360"/>
+      </w:pPr>
+      <w:rPr>
+        <w:rFonts w:ascii="Wingdings" w:hAnsi="Wingdings" w:hint="default"/>
+      </w:rPr>
+    </w:lvl>
+  </w:abstractNum>
+  <w:abstractNum w:abstractNumId="8">
     <w:nsid w:val="492F522D"/>
     <w:multiLevelType w:val="hybridMultilevel"/>
     <w:tmpl w:val="12688D1A"/>
@@ -4192,7 +5175,7 @@
       </w:rPr>
     </w:lvl>
   </w:abstractNum>
-  <w:abstractNum w:abstractNumId="8">
+  <w:abstractNum w:abstractNumId="9">
     <w:nsid w:val="52D90E75"/>
     <w:multiLevelType w:val="hybridMultilevel"/>
     <w:tmpl w:val="A5B6E016"/>
@@ -4332,7 +5315,7 @@
       </w:rPr>
     </w:lvl>
   </w:abstractNum>
-  <w:abstractNum w:abstractNumId="9">
+  <w:abstractNum w:abstractNumId="10">
     <w:nsid w:val="550B4320"/>
     <w:multiLevelType w:val="hybridMultilevel"/>
     <w:tmpl w:val="8C44819A"/>
@@ -4421,7 +5404,120 @@
       </w:pPr>
     </w:lvl>
   </w:abstractNum>
-  <w:abstractNum w:abstractNumId="10">
+  <w:abstractNum w:abstractNumId="11">
+    <w:nsid w:val="67393FEC"/>
+    <w:multiLevelType w:val="hybridMultilevel"/>
+    <w:tmpl w:val="CDB648CA"/>
+    <w:lvl w:ilvl="0" w:tplc="04060001">
+      <w:start w:val="1"/>
+      <w:numFmt w:val="bullet"/>
+      <w:lvlText w:val=""/>
+      <w:lvlJc w:val="left"/>
+      <w:pPr>
+        <w:ind w:left="720" w:hanging="360"/>
+      </w:pPr>
+      <w:rPr>
+        <w:rFonts w:ascii="Symbol" w:hAnsi="Symbol" w:hint="default"/>
+      </w:rPr>
+    </w:lvl>
+    <w:lvl w:ilvl="1" w:tplc="04060003" w:tentative="1">
+      <w:start w:val="1"/>
+      <w:numFmt w:val="bullet"/>
+      <w:lvlText w:val="o"/>
+      <w:lvlJc w:val="left"/>
+      <w:pPr>
+        <w:ind w:left="1440" w:hanging="360"/>
+      </w:pPr>
+      <w:rPr>
+        <w:rFonts w:ascii="Courier New" w:hAnsi="Courier New" w:cs="Courier New" w:hint="default"/>
+      </w:rPr>
+    </w:lvl>
+    <w:lvl w:ilvl="2" w:tplc="04060005" w:tentative="1">
+      <w:start w:val="1"/>
+      <w:numFmt w:val="bullet"/>
+      <w:lvlText w:val=""/>
+      <w:lvlJc w:val="left"/>
+      <w:pPr>
+        <w:ind w:left="2160" w:hanging="360"/>
+      </w:pPr>
+      <w:rPr>
+        <w:rFonts w:ascii="Wingdings" w:hAnsi="Wingdings" w:hint="default"/>
+      </w:rPr>
+    </w:lvl>
+    <w:lvl w:ilvl="3" w:tplc="04060001" w:tentative="1">
+      <w:start w:val="1"/>
+      <w:numFmt w:val="bullet"/>
+      <w:lvlText w:val=""/>
+      <w:lvlJc w:val="left"/>
+      <w:pPr>
+        <w:ind w:left="2880" w:hanging="360"/>
+      </w:pPr>
+      <w:rPr>
+        <w:rFonts w:ascii="Symbol" w:hAnsi="Symbol" w:hint="default"/>
+      </w:rPr>
+    </w:lvl>
+    <w:lvl w:ilvl="4" w:tplc="04060003" w:tentative="1">
+      <w:start w:val="1"/>
+      <w:numFmt w:val="bullet"/>
+      <w:lvlText w:val="o"/>
+      <w:lvlJc w:val="left"/>
+      <w:pPr>
+        <w:ind w:left="3600" w:hanging="360"/>
+      </w:pPr>
+      <w:rPr>
+        <w:rFonts w:ascii="Courier New" w:hAnsi="Courier New" w:cs="Courier New" w:hint="default"/>
+      </w:rPr>
+    </w:lvl>
+    <w:lvl w:ilvl="5" w:tplc="04060005" w:tentative="1">
+      <w:start w:val="1"/>
+      <w:numFmt w:val="bullet"/>
+      <w:lvlText w:val=""/>
+      <w:lvlJc w:val="left"/>
+      <w:pPr>
+        <w:ind w:left="4320" w:hanging="360"/>
+      </w:pPr>
+      <w:rPr>
+        <w:rFonts w:ascii="Wingdings" w:hAnsi="Wingdings" w:hint="default"/>
+      </w:rPr>
+    </w:lvl>
+    <w:lvl w:ilvl="6" w:tplc="04060001" w:tentative="1">
+      <w:start w:val="1"/>
+      <w:numFmt w:val="bullet"/>
+      <w:lvlText w:val=""/>
+      <w:lvlJc w:val="left"/>
+      <w:pPr>
+        <w:ind w:left="5040" w:hanging="360"/>
+      </w:pPr>
+      <w:rPr>
+        <w:rFonts w:ascii="Symbol" w:hAnsi="Symbol" w:hint="default"/>
+      </w:rPr>
+    </w:lvl>
+    <w:lvl w:ilvl="7" w:tplc="04060003" w:tentative="1">
+      <w:start w:val="1"/>
+      <w:numFmt w:val="bullet"/>
+      <w:lvlText w:val="o"/>
+      <w:lvlJc w:val="left"/>
+      <w:pPr>
+        <w:ind w:left="5760" w:hanging="360"/>
+      </w:pPr>
+      <w:rPr>
+        <w:rFonts w:ascii="Courier New" w:hAnsi="Courier New" w:cs="Courier New" w:hint="default"/>
+      </w:rPr>
+    </w:lvl>
+    <w:lvl w:ilvl="8" w:tplc="04060005" w:tentative="1">
+      <w:start w:val="1"/>
+      <w:numFmt w:val="bullet"/>
+      <w:lvlText w:val=""/>
+      <w:lvlJc w:val="left"/>
+      <w:pPr>
+        <w:ind w:left="6480" w:hanging="360"/>
+      </w:pPr>
+      <w:rPr>
+        <w:rFonts w:ascii="Wingdings" w:hAnsi="Wingdings" w:hint="default"/>
+      </w:rPr>
+    </w:lvl>
+  </w:abstractNum>
+  <w:abstractNum w:abstractNumId="12">
     <w:nsid w:val="6B8F1241"/>
     <w:multiLevelType w:val="multilevel"/>
     <w:tmpl w:val="966C4E0E"/>
@@ -4534,7 +5630,7 @@
       </w:rPr>
     </w:lvl>
   </w:abstractNum>
-  <w:abstractNum w:abstractNumId="11">
+  <w:abstractNum w:abstractNumId="13">
     <w:nsid w:val="6EB13B0C"/>
     <w:multiLevelType w:val="hybridMultilevel"/>
     <w:tmpl w:val="E918FFAA"/>
@@ -4623,7 +5719,7 @@
       </w:pPr>
     </w:lvl>
   </w:abstractNum>
-  <w:abstractNum w:abstractNumId="12">
+  <w:abstractNum w:abstractNumId="14">
     <w:nsid w:val="7735770F"/>
     <w:multiLevelType w:val="hybridMultilevel"/>
     <w:tmpl w:val="0ED2D500"/>
@@ -4736,7 +5832,7 @@
       </w:rPr>
     </w:lvl>
   </w:abstractNum>
-  <w:abstractNum w:abstractNumId="13">
+  <w:abstractNum w:abstractNumId="15">
     <w:nsid w:val="78E65572"/>
     <w:multiLevelType w:val="hybridMultilevel"/>
     <w:tmpl w:val="0CB4A76E"/>
@@ -4848,7 +5944,7 @@
       </w:rPr>
     </w:lvl>
   </w:abstractNum>
-  <w:abstractNum w:abstractNumId="14">
+  <w:abstractNum w:abstractNumId="16">
     <w:nsid w:val="79B9775C"/>
     <w:multiLevelType w:val="hybridMultilevel"/>
     <w:tmpl w:val="B3EACAE2"/>
@@ -4961,7 +6057,7 @@
       </w:rPr>
     </w:lvl>
   </w:abstractNum>
-  <w:abstractNum w:abstractNumId="15">
+  <w:abstractNum w:abstractNumId="17">
     <w:nsid w:val="7B3733A7"/>
     <w:multiLevelType w:val="hybridMultilevel"/>
     <w:tmpl w:val="66182A78"/>
@@ -5074,7 +6170,7 @@
       </w:rPr>
     </w:lvl>
   </w:abstractNum>
-  <w:abstractNum w:abstractNumId="16">
+  <w:abstractNum w:abstractNumId="18">
     <w:nsid w:val="7F332077"/>
     <w:multiLevelType w:val="hybridMultilevel"/>
     <w:tmpl w:val="9CC22F0A"/>
@@ -5187,7 +6283,7 @@
       </w:rPr>
     </w:lvl>
   </w:abstractNum>
-  <w:abstractNum w:abstractNumId="17">
+  <w:abstractNum w:abstractNumId="19">
     <w:nsid w:val="7FEF5AF1"/>
     <w:multiLevelType w:val="hybridMultilevel"/>
     <w:tmpl w:val="42F89A68"/>
@@ -5310,49 +6406,55 @@
     <w:abstractNumId w:val="6"/>
   </w:num>
   <w:num w:numId="4">
-    <w:abstractNumId w:val="16"/>
+    <w:abstractNumId w:val="18"/>
   </w:num>
   <w:num w:numId="5">
     <w:abstractNumId w:val="3"/>
   </w:num>
   <w:num w:numId="6">
-    <w:abstractNumId w:val="7"/>
+    <w:abstractNumId w:val="8"/>
   </w:num>
   <w:num w:numId="7">
-    <w:abstractNumId w:val="15"/>
+    <w:abstractNumId w:val="17"/>
   </w:num>
   <w:num w:numId="8">
-    <w:abstractNumId w:val="12"/>
+    <w:abstractNumId w:val="14"/>
   </w:num>
   <w:num w:numId="9">
     <w:abstractNumId w:val="2"/>
   </w:num>
   <w:num w:numId="10">
-    <w:abstractNumId w:val="10"/>
+    <w:abstractNumId w:val="12"/>
   </w:num>
   <w:num w:numId="11">
-    <w:abstractNumId w:val="14"/>
+    <w:abstractNumId w:val="16"/>
   </w:num>
   <w:num w:numId="12">
-    <w:abstractNumId w:val="17"/>
+    <w:abstractNumId w:val="19"/>
   </w:num>
   <w:num w:numId="13">
-    <w:abstractNumId w:val="8"/>
+    <w:abstractNumId w:val="9"/>
   </w:num>
   <w:num w:numId="14">
     <w:abstractNumId w:val="5"/>
   </w:num>
   <w:num w:numId="15">
+    <w:abstractNumId w:val="15"/>
+  </w:num>
+  <w:num w:numId="16">
     <w:abstractNumId w:val="13"/>
   </w:num>
-  <w:num w:numId="16">
-    <w:abstractNumId w:val="11"/>
-  </w:num>
   <w:num w:numId="17">
-    <w:abstractNumId w:val="9"/>
+    <w:abstractNumId w:val="10"/>
   </w:num>
   <w:num w:numId="18">
     <w:abstractNumId w:val="1"/>
+  </w:num>
+  <w:num w:numId="19">
+    <w:abstractNumId w:val="7"/>
+  </w:num>
+  <w:num w:numId="20">
+    <w:abstractNumId w:val="11"/>
   </w:num>
 </w:numbering>
 </file>
@@ -8911,35 +10013,35 @@
     </dgm:pt>
   </dgm:ptLst>
   <dgm:cxnLst>
-    <dgm:cxn modelId="{D0FA36D8-F570-4D2F-9D86-532BAB870518}" type="presOf" srcId="{E1582192-C930-4710-B3AD-854BBE73609E}" destId="{E590AE1C-35B9-44CD-8ED7-0A1031598FD3}" srcOrd="0" destOrd="0" presId="urn:microsoft.com/office/officeart/2005/8/layout/radial4"/>
-    <dgm:cxn modelId="{652CD64B-259B-4C8C-A56F-DDFA7E007F8A}" type="presOf" srcId="{F76AC33B-D3D2-490E-A6DE-EFB08FD98F77}" destId="{7B14F67F-B72E-4F15-B59C-61ACFB4CA33F}" srcOrd="0" destOrd="0" presId="urn:microsoft.com/office/officeart/2005/8/layout/radial4"/>
-    <dgm:cxn modelId="{BF130717-D77A-4892-BDDD-474675310951}" type="presOf" srcId="{4E76F9A7-4052-4504-9306-A5F155D73B91}" destId="{FA16C698-6105-4A0A-9855-093A8F9EA0E8}" srcOrd="0" destOrd="0" presId="urn:microsoft.com/office/officeart/2005/8/layout/radial4"/>
-    <dgm:cxn modelId="{278FE9BF-945A-43B2-934A-73DF8C1D6DF3}" type="presOf" srcId="{3514A23F-1306-4A14-AB93-0CAB064D04AB}" destId="{6F2FB097-E512-49F0-90CE-02F586AD0B81}" srcOrd="0" destOrd="0" presId="urn:microsoft.com/office/officeart/2005/8/layout/radial4"/>
-    <dgm:cxn modelId="{652DC14D-8D1B-4217-BEC8-2A9545E4ADDF}" type="presOf" srcId="{CC600E1C-A785-4FD7-9B90-29145C97D0D8}" destId="{F977F1B4-1963-4C44-8892-94049F68D9D0}" srcOrd="0" destOrd="0" presId="urn:microsoft.com/office/officeart/2005/8/layout/radial4"/>
-    <dgm:cxn modelId="{856E7D2A-B6C3-431B-AFBF-2C9B73DB4E90}" type="presOf" srcId="{824F399D-FCBA-461E-B648-0E8EE66E668F}" destId="{1F30D1A5-8699-416F-8AE8-7107A7F7909C}" srcOrd="0" destOrd="0" presId="urn:microsoft.com/office/officeart/2005/8/layout/radial4"/>
+    <dgm:cxn modelId="{7EA27A5A-011B-481A-BE1B-F8513B8598B1}" type="presOf" srcId="{104209C6-C6B0-4FE8-8664-98B583681E00}" destId="{84F52CF4-3229-415F-9C9D-26E6E1BB390D}" srcOrd="0" destOrd="0" presId="urn:microsoft.com/office/officeart/2005/8/layout/radial4"/>
+    <dgm:cxn modelId="{B8879B2A-B646-40E2-8713-7F0AC71E501D}" srcId="{0A7FC361-6A1D-44FE-B72E-817BB9E7C076}" destId="{104209C6-C6B0-4FE8-8664-98B583681E00}" srcOrd="4" destOrd="0" parTransId="{CC600E1C-A785-4FD7-9B90-29145C97D0D8}" sibTransId="{E19B481E-8E99-4391-B503-1FFBA0BCCAD9}"/>
+    <dgm:cxn modelId="{8A1FDD07-2033-4ECE-B17C-A9E1D8158EDD}" type="presOf" srcId="{824F399D-FCBA-461E-B648-0E8EE66E668F}" destId="{1F30D1A5-8699-416F-8AE8-7107A7F7909C}" srcOrd="0" destOrd="0" presId="urn:microsoft.com/office/officeart/2005/8/layout/radial4"/>
+    <dgm:cxn modelId="{76E85F52-FFA9-44B9-8DC6-5E1E27DBB159}" srcId="{0A7FC361-6A1D-44FE-B72E-817BB9E7C076}" destId="{235A8EC7-EFC1-4AFD-8C92-00C69547650E}" srcOrd="1" destOrd="0" parTransId="{3514A23F-1306-4A14-AB93-0CAB064D04AB}" sibTransId="{B63A45AE-5DD8-4981-80EA-F2AC2FE510EF}"/>
+    <dgm:cxn modelId="{B9A0082D-E5AF-4883-8C54-A30C3E02D698}" type="presOf" srcId="{3514A23F-1306-4A14-AB93-0CAB064D04AB}" destId="{6F2FB097-E512-49F0-90CE-02F586AD0B81}" srcOrd="0" destOrd="0" presId="urn:microsoft.com/office/officeart/2005/8/layout/radial4"/>
+    <dgm:cxn modelId="{50284873-56BF-4B82-A6F4-2D361C7C4386}" type="presOf" srcId="{CC600E1C-A785-4FD7-9B90-29145C97D0D8}" destId="{F977F1B4-1963-4C44-8892-94049F68D9D0}" srcOrd="0" destOrd="0" presId="urn:microsoft.com/office/officeart/2005/8/layout/radial4"/>
+    <dgm:cxn modelId="{5ACFCB0E-CA9A-4A57-898A-8987EA9CE23E}" type="presOf" srcId="{4E76F9A7-4052-4504-9306-A5F155D73B91}" destId="{FA16C698-6105-4A0A-9855-093A8F9EA0E8}" srcOrd="0" destOrd="0" presId="urn:microsoft.com/office/officeart/2005/8/layout/radial4"/>
+    <dgm:cxn modelId="{6EB80A39-C0E4-4526-849D-7673A062E6C8}" srcId="{0A7FC361-6A1D-44FE-B72E-817BB9E7C076}" destId="{F51F9872-9F30-4A31-B4C5-D94EC1F62CFE}" srcOrd="0" destOrd="0" parTransId="{4E76F9A7-4052-4504-9306-A5F155D73B91}" sibTransId="{FB74A070-ED2F-4CC0-BBFC-A534FD42C8D8}"/>
+    <dgm:cxn modelId="{653F6054-B228-4C55-88CB-3F009D2E0C15}" type="presOf" srcId="{235A8EC7-EFC1-4AFD-8C92-00C69547650E}" destId="{7A4D042E-59A4-439A-A4B4-92849E0D4025}" srcOrd="0" destOrd="0" presId="urn:microsoft.com/office/officeart/2005/8/layout/radial4"/>
+    <dgm:cxn modelId="{9D1CC335-A7F7-4839-B6E9-67926C2641F8}" type="presOf" srcId="{F76AC33B-D3D2-490E-A6DE-EFB08FD98F77}" destId="{7B14F67F-B72E-4F15-B59C-61ACFB4CA33F}" srcOrd="0" destOrd="0" presId="urn:microsoft.com/office/officeart/2005/8/layout/radial4"/>
+    <dgm:cxn modelId="{DA6B7E84-35AA-48F8-B53B-5E18DCF7E171}" type="presOf" srcId="{A5E324A5-CF24-4983-9EAD-C4C7AAEE6655}" destId="{0E15CFD1-0851-41BB-B654-7021EA9D418B}" srcOrd="0" destOrd="0" presId="urn:microsoft.com/office/officeart/2005/8/layout/radial4"/>
     <dgm:cxn modelId="{E14F3F04-8CC0-4023-81B0-63AD7102D1B9}" srcId="{0A7FC361-6A1D-44FE-B72E-817BB9E7C076}" destId="{F76AC33B-D3D2-490E-A6DE-EFB08FD98F77}" srcOrd="2" destOrd="0" parTransId="{824F399D-FCBA-461E-B648-0E8EE66E668F}" sibTransId="{84DA1A2C-8342-4014-9C6C-F763DC3F9460}"/>
+    <dgm:cxn modelId="{C09DF8BC-1B39-49C1-A461-4D3682D97523}" type="presOf" srcId="{E1582192-C930-4710-B3AD-854BBE73609E}" destId="{E590AE1C-35B9-44CD-8ED7-0A1031598FD3}" srcOrd="0" destOrd="0" presId="urn:microsoft.com/office/officeart/2005/8/layout/radial4"/>
     <dgm:cxn modelId="{3FAF9FF0-C47E-468D-A198-825A58AE005B}" srcId="{E1582192-C930-4710-B3AD-854BBE73609E}" destId="{0A7FC361-6A1D-44FE-B72E-817BB9E7C076}" srcOrd="0" destOrd="0" parTransId="{9914E272-ABD8-45E8-88C5-1F0E64144B55}" sibTransId="{0761A6CD-8F8D-4B0E-AD45-E5B088CE6240}"/>
-    <dgm:cxn modelId="{7FDAE6AD-E091-4202-A17D-344A0A324BB0}" type="presOf" srcId="{F51F9872-9F30-4A31-B4C5-D94EC1F62CFE}" destId="{F8C88D2A-C0E4-4744-B73F-CE2B0C677543}" srcOrd="0" destOrd="0" presId="urn:microsoft.com/office/officeart/2005/8/layout/radial4"/>
-    <dgm:cxn modelId="{6EB80A39-C0E4-4526-849D-7673A062E6C8}" srcId="{0A7FC361-6A1D-44FE-B72E-817BB9E7C076}" destId="{F51F9872-9F30-4A31-B4C5-D94EC1F62CFE}" srcOrd="0" destOrd="0" parTransId="{4E76F9A7-4052-4504-9306-A5F155D73B91}" sibTransId="{FB74A070-ED2F-4CC0-BBFC-A534FD42C8D8}"/>
-    <dgm:cxn modelId="{65E42211-56F9-4B96-B046-0BECD33208BB}" type="presOf" srcId="{235A8EC7-EFC1-4AFD-8C92-00C69547650E}" destId="{7A4D042E-59A4-439A-A4B4-92849E0D4025}" srcOrd="0" destOrd="0" presId="urn:microsoft.com/office/officeart/2005/8/layout/radial4"/>
-    <dgm:cxn modelId="{F703A733-FC78-4CAE-A3BA-352C7E4A3CF6}" type="presOf" srcId="{104209C6-C6B0-4FE8-8664-98B583681E00}" destId="{84F52CF4-3229-415F-9C9D-26E6E1BB390D}" srcOrd="0" destOrd="0" presId="urn:microsoft.com/office/officeart/2005/8/layout/radial4"/>
-    <dgm:cxn modelId="{C6B6D4A3-E8DD-4587-8E08-6F1A7FDB17FC}" type="presOf" srcId="{438CB769-DBE6-4514-8E00-04877EDF3A77}" destId="{42E006F4-5DDA-4764-80FE-1D6B0E0C9F4B}" srcOrd="0" destOrd="0" presId="urn:microsoft.com/office/officeart/2005/8/layout/radial4"/>
-    <dgm:cxn modelId="{78DD1E93-8B9A-4274-A941-23677F56523F}" type="presOf" srcId="{A5E324A5-CF24-4983-9EAD-C4C7AAEE6655}" destId="{0E15CFD1-0851-41BB-B654-7021EA9D418B}" srcOrd="0" destOrd="0" presId="urn:microsoft.com/office/officeart/2005/8/layout/radial4"/>
-    <dgm:cxn modelId="{B8879B2A-B646-40E2-8713-7F0AC71E501D}" srcId="{0A7FC361-6A1D-44FE-B72E-817BB9E7C076}" destId="{104209C6-C6B0-4FE8-8664-98B583681E00}" srcOrd="4" destOrd="0" parTransId="{CC600E1C-A785-4FD7-9B90-29145C97D0D8}" sibTransId="{E19B481E-8E99-4391-B503-1FFBA0BCCAD9}"/>
+    <dgm:cxn modelId="{5051F163-78C6-4D70-A365-EBB19510D87D}" type="presOf" srcId="{438CB769-DBE6-4514-8E00-04877EDF3A77}" destId="{42E006F4-5DDA-4764-80FE-1D6B0E0C9F4B}" srcOrd="0" destOrd="0" presId="urn:microsoft.com/office/officeart/2005/8/layout/radial4"/>
+    <dgm:cxn modelId="{CD92D714-390A-400F-B265-56F4A728BDDA}" type="presOf" srcId="{0A7FC361-6A1D-44FE-B72E-817BB9E7C076}" destId="{245B0FEA-66CC-4304-9D7A-5778340F32A7}" srcOrd="0" destOrd="0" presId="urn:microsoft.com/office/officeart/2005/8/layout/radial4"/>
+    <dgm:cxn modelId="{3354A4E2-9540-4BFE-9D1B-27A398363DBD}" type="presOf" srcId="{F51F9872-9F30-4A31-B4C5-D94EC1F62CFE}" destId="{F8C88D2A-C0E4-4744-B73F-CE2B0C677543}" srcOrd="0" destOrd="0" presId="urn:microsoft.com/office/officeart/2005/8/layout/radial4"/>
     <dgm:cxn modelId="{923CECEE-CCE6-4AC3-A321-1574FD144608}" srcId="{0A7FC361-6A1D-44FE-B72E-817BB9E7C076}" destId="{A5E324A5-CF24-4983-9EAD-C4C7AAEE6655}" srcOrd="3" destOrd="0" parTransId="{438CB769-DBE6-4514-8E00-04877EDF3A77}" sibTransId="{7DFDB5DA-2FC8-45DB-B0D7-63354D4DF4A7}"/>
-    <dgm:cxn modelId="{76E85F52-FFA9-44B9-8DC6-5E1E27DBB159}" srcId="{0A7FC361-6A1D-44FE-B72E-817BB9E7C076}" destId="{235A8EC7-EFC1-4AFD-8C92-00C69547650E}" srcOrd="1" destOrd="0" parTransId="{3514A23F-1306-4A14-AB93-0CAB064D04AB}" sibTransId="{B63A45AE-5DD8-4981-80EA-F2AC2FE510EF}"/>
-    <dgm:cxn modelId="{C39879B1-DD71-4817-A9F8-D4A0BBABE9D2}" type="presOf" srcId="{0A7FC361-6A1D-44FE-B72E-817BB9E7C076}" destId="{245B0FEA-66CC-4304-9D7A-5778340F32A7}" srcOrd="0" destOrd="0" presId="urn:microsoft.com/office/officeart/2005/8/layout/radial4"/>
-    <dgm:cxn modelId="{69FA4283-6F4E-40C3-9B08-F7F3380004C9}" type="presParOf" srcId="{E590AE1C-35B9-44CD-8ED7-0A1031598FD3}" destId="{245B0FEA-66CC-4304-9D7A-5778340F32A7}" srcOrd="0" destOrd="0" presId="urn:microsoft.com/office/officeart/2005/8/layout/radial4"/>
-    <dgm:cxn modelId="{02DD5F67-02C9-4463-BC61-4713FCD286A1}" type="presParOf" srcId="{E590AE1C-35B9-44CD-8ED7-0A1031598FD3}" destId="{FA16C698-6105-4A0A-9855-093A8F9EA0E8}" srcOrd="1" destOrd="0" presId="urn:microsoft.com/office/officeart/2005/8/layout/radial4"/>
-    <dgm:cxn modelId="{59F49FC4-F2FD-4D64-95FF-6828863C51BE}" type="presParOf" srcId="{E590AE1C-35B9-44CD-8ED7-0A1031598FD3}" destId="{F8C88D2A-C0E4-4744-B73F-CE2B0C677543}" srcOrd="2" destOrd="0" presId="urn:microsoft.com/office/officeart/2005/8/layout/radial4"/>
-    <dgm:cxn modelId="{2B60E353-5B7A-4A93-90F0-D896732BD9CA}" type="presParOf" srcId="{E590AE1C-35B9-44CD-8ED7-0A1031598FD3}" destId="{6F2FB097-E512-49F0-90CE-02F586AD0B81}" srcOrd="3" destOrd="0" presId="urn:microsoft.com/office/officeart/2005/8/layout/radial4"/>
-    <dgm:cxn modelId="{8D2079C4-3DED-409B-B0C7-D4D62262CD40}" type="presParOf" srcId="{E590AE1C-35B9-44CD-8ED7-0A1031598FD3}" destId="{7A4D042E-59A4-439A-A4B4-92849E0D4025}" srcOrd="4" destOrd="0" presId="urn:microsoft.com/office/officeart/2005/8/layout/radial4"/>
-    <dgm:cxn modelId="{99849008-71DE-4694-BFB6-14CF30E43EB3}" type="presParOf" srcId="{E590AE1C-35B9-44CD-8ED7-0A1031598FD3}" destId="{1F30D1A5-8699-416F-8AE8-7107A7F7909C}" srcOrd="5" destOrd="0" presId="urn:microsoft.com/office/officeart/2005/8/layout/radial4"/>
-    <dgm:cxn modelId="{9B2C95A7-82F4-4C32-B27E-F7C171CDE428}" type="presParOf" srcId="{E590AE1C-35B9-44CD-8ED7-0A1031598FD3}" destId="{7B14F67F-B72E-4F15-B59C-61ACFB4CA33F}" srcOrd="6" destOrd="0" presId="urn:microsoft.com/office/officeart/2005/8/layout/radial4"/>
-    <dgm:cxn modelId="{84B56F57-00C6-490B-84D7-F5732E7FC2CE}" type="presParOf" srcId="{E590AE1C-35B9-44CD-8ED7-0A1031598FD3}" destId="{42E006F4-5DDA-4764-80FE-1D6B0E0C9F4B}" srcOrd="7" destOrd="0" presId="urn:microsoft.com/office/officeart/2005/8/layout/radial4"/>
-    <dgm:cxn modelId="{688314BB-247D-4698-A3D1-AD3DC284B8C7}" type="presParOf" srcId="{E590AE1C-35B9-44CD-8ED7-0A1031598FD3}" destId="{0E15CFD1-0851-41BB-B654-7021EA9D418B}" srcOrd="8" destOrd="0" presId="urn:microsoft.com/office/officeart/2005/8/layout/radial4"/>
-    <dgm:cxn modelId="{9DE1C268-7639-4535-84D2-C950EE3AA830}" type="presParOf" srcId="{E590AE1C-35B9-44CD-8ED7-0A1031598FD3}" destId="{F977F1B4-1963-4C44-8892-94049F68D9D0}" srcOrd="9" destOrd="0" presId="urn:microsoft.com/office/officeart/2005/8/layout/radial4"/>
-    <dgm:cxn modelId="{5EE1F0F0-E153-4F8B-B3C4-123DE0D450D5}" type="presParOf" srcId="{E590AE1C-35B9-44CD-8ED7-0A1031598FD3}" destId="{84F52CF4-3229-415F-9C9D-26E6E1BB390D}" srcOrd="10" destOrd="0" presId="urn:microsoft.com/office/officeart/2005/8/layout/radial4"/>
+    <dgm:cxn modelId="{9503B9B0-BDE5-4EDF-A921-9EE6E6D82C0C}" type="presParOf" srcId="{E590AE1C-35B9-44CD-8ED7-0A1031598FD3}" destId="{245B0FEA-66CC-4304-9D7A-5778340F32A7}" srcOrd="0" destOrd="0" presId="urn:microsoft.com/office/officeart/2005/8/layout/radial4"/>
+    <dgm:cxn modelId="{D675902B-1268-4E3C-8021-7FC8695B22F0}" type="presParOf" srcId="{E590AE1C-35B9-44CD-8ED7-0A1031598FD3}" destId="{FA16C698-6105-4A0A-9855-093A8F9EA0E8}" srcOrd="1" destOrd="0" presId="urn:microsoft.com/office/officeart/2005/8/layout/radial4"/>
+    <dgm:cxn modelId="{5C135DE9-4F92-4C66-BD99-7703134E919C}" type="presParOf" srcId="{E590AE1C-35B9-44CD-8ED7-0A1031598FD3}" destId="{F8C88D2A-C0E4-4744-B73F-CE2B0C677543}" srcOrd="2" destOrd="0" presId="urn:microsoft.com/office/officeart/2005/8/layout/radial4"/>
+    <dgm:cxn modelId="{CAA06DEC-7E5B-4037-AB7F-65D0C714D7F2}" type="presParOf" srcId="{E590AE1C-35B9-44CD-8ED7-0A1031598FD3}" destId="{6F2FB097-E512-49F0-90CE-02F586AD0B81}" srcOrd="3" destOrd="0" presId="urn:microsoft.com/office/officeart/2005/8/layout/radial4"/>
+    <dgm:cxn modelId="{46B3A2D7-CB40-4A62-A11A-0BA3631B522D}" type="presParOf" srcId="{E590AE1C-35B9-44CD-8ED7-0A1031598FD3}" destId="{7A4D042E-59A4-439A-A4B4-92849E0D4025}" srcOrd="4" destOrd="0" presId="urn:microsoft.com/office/officeart/2005/8/layout/radial4"/>
+    <dgm:cxn modelId="{30990D10-0FBA-4476-A940-E6F1C5AE5DF8}" type="presParOf" srcId="{E590AE1C-35B9-44CD-8ED7-0A1031598FD3}" destId="{1F30D1A5-8699-416F-8AE8-7107A7F7909C}" srcOrd="5" destOrd="0" presId="urn:microsoft.com/office/officeart/2005/8/layout/radial4"/>
+    <dgm:cxn modelId="{7E496A70-510A-4BAB-8B85-68E42C5C638D}" type="presParOf" srcId="{E590AE1C-35B9-44CD-8ED7-0A1031598FD3}" destId="{7B14F67F-B72E-4F15-B59C-61ACFB4CA33F}" srcOrd="6" destOrd="0" presId="urn:microsoft.com/office/officeart/2005/8/layout/radial4"/>
+    <dgm:cxn modelId="{48C88DBB-2135-48E8-B3A7-D8B589C4D282}" type="presParOf" srcId="{E590AE1C-35B9-44CD-8ED7-0A1031598FD3}" destId="{42E006F4-5DDA-4764-80FE-1D6B0E0C9F4B}" srcOrd="7" destOrd="0" presId="urn:microsoft.com/office/officeart/2005/8/layout/radial4"/>
+    <dgm:cxn modelId="{E543D245-C501-4C98-BF65-6BBAA5EC23A7}" type="presParOf" srcId="{E590AE1C-35B9-44CD-8ED7-0A1031598FD3}" destId="{0E15CFD1-0851-41BB-B654-7021EA9D418B}" srcOrd="8" destOrd="0" presId="urn:microsoft.com/office/officeart/2005/8/layout/radial4"/>
+    <dgm:cxn modelId="{F299B0D1-972F-47EF-9A43-AD20BB7A941D}" type="presParOf" srcId="{E590AE1C-35B9-44CD-8ED7-0A1031598FD3}" destId="{F977F1B4-1963-4C44-8892-94049F68D9D0}" srcOrd="9" destOrd="0" presId="urn:microsoft.com/office/officeart/2005/8/layout/radial4"/>
+    <dgm:cxn modelId="{C67238CF-ED34-4BB9-B028-FBB82EA64004}" type="presParOf" srcId="{E590AE1C-35B9-44CD-8ED7-0A1031598FD3}" destId="{84F52CF4-3229-415F-9C9D-26E6E1BB390D}" srcOrd="10" destOrd="0" presId="urn:microsoft.com/office/officeart/2005/8/layout/radial4"/>
   </dgm:cxnLst>
   <dgm:bg/>
   <dgm:whole/>
@@ -11255,7 +12357,7 @@
 </file>
 
 <file path=customXml/itemProps2.xml><?xml version="1.0" encoding="utf-8"?>
-<ds:datastoreItem xmlns:ds="http://schemas.openxmlformats.org/officeDocument/2006/customXml" ds:itemID="{A401C8E1-7F7B-471F-8B3C-3E9745238E64}">
+<ds:datastoreItem xmlns:ds="http://schemas.openxmlformats.org/officeDocument/2006/customXml" ds:itemID="{6ABABCA7-A4C5-4C7B-9A41-E1C4FCFF4267}">
   <ds:schemaRefs>
     <ds:schemaRef ds:uri="http://schemas.openxmlformats.org/officeDocument/2006/bibliography"/>
   </ds:schemaRefs>

</xml_diff>